<commit_message>
Actualización del enlace del GitHub
</commit_message>
<xml_diff>
--- a/reports/C3/Student #5/Dashboard.docx
+++ b/reports/C3/Student #5/Dashboard.docx
@@ -97,13 +97,16 @@
       </w:r>
       <w:proofErr w:type="spellEnd"/>
       <w:r>
-        <w:t xml:space="preserve"> </w:t>
-      </w:r>
-      <w:r>
-        <w:t>utilizado por C</w:t>
-      </w:r>
-      <w:r>
-        <w:t>arlos Palma Santos para la 2 convocatoria:</w:t>
+        <w:t xml:space="preserve"> utilizado por C</w:t>
+      </w:r>
+      <w:r>
+        <w:t>arlos Palma Santos para la 2</w:t>
+      </w:r>
+      <w:r>
+        <w:t>ª y 3ª</w:t>
+      </w:r>
+      <w:r>
+        <w:t xml:space="preserve"> convocatoria:</w:t>
       </w:r>
       <w:r>
         <w:br/>

</xml_diff>